<commit_message>
[!] Prejdenie a pridanie obrazku Priebežna sprava.docx
Signed-off-by: xtursky <xtursky@gmail.com>
</commit_message>
<xml_diff>
--- a/Dokumentacie/Ostatne/ITSRC/ITSRC12-uprav.docx
+++ b/Dokumentacie/Ostatne/ITSRC/ITSRC12-uprav.docx
@@ -139,6 +139,12 @@
           <w:color w:val="000000" w:themeColor="text1"/>
         </w:rPr>
         <w:t>,</w:t>
+      </w:r>
+      <w:r>
+        <w:rPr>
+          <w:color w:val="000000" w:themeColor="text1"/>
+        </w:rPr>
+        <w:t xml:space="preserve"> </w:t>
       </w:r>
       <w:r>
         <w:rPr>
@@ -2150,7 +2156,7 @@
         <w:rPr>
           <w:noProof/>
         </w:rPr>
-        <w:instrText>3</w:instrText>
+        <w:instrText>2</w:instrText>
       </w:r>
     </w:fldSimple>
     <w:r>
@@ -2187,7 +2193,7 @@
       <w:rPr>
         <w:noProof/>
       </w:rPr>
-      <w:t>3</w:t>
+      <w:t>2</w:t>
     </w:r>
     <w:r>
       <w:fldChar w:fldCharType="end"/>

</xml_diff>